<commit_message>
Modified output path and folder name for new experiments.
</commit_message>
<xml_diff>
--- a/CONTRIBUTING.docx
+++ b/CONTRIBUTING.docx
@@ -930,7 +930,7 @@
         <w:pStyle w:val="FirstParagraph"/>
       </w:pPr>
       <w:r>
-        <w:t xml:space="preserve">Write your code and update documentation as needed.</w:t>
+        <w:t xml:space="preserve">Write your code, update data, or adjust documentation as needed.</w:t>
       </w:r>
     </w:p>
     <w:p>
@@ -977,6 +977,40 @@
       </w:r>
       <w:r>
         <w:t xml:space="preserve">. The pre-commit hooks will automatically handle formatting (Black) and linting (Flake8).</w:t>
+      </w:r>
+    </w:p>
+    <w:p>
+      <w:pPr>
+        <w:pStyle w:val="Compact"/>
+        <w:numPr>
+          <w:ilvl w:val="0"/>
+          <w:numId w:val="1003"/>
+        </w:numPr>
+      </w:pPr>
+      <w:r>
+        <w:rPr>
+          <w:b/>
+          <w:bCs/>
+        </w:rPr>
+        <w:t xml:space="preserve">Data</w:t>
+      </w:r>
+      <w:r>
+        <w:t xml:space="preserve">: The project’s ground truth is stored in the</w:t>
+      </w:r>
+      <w:r>
+        <w:t xml:space="preserve"> </w:t>
+      </w:r>
+      <w:r>
+        <w:rPr>
+          <w:rStyle w:val="VerbatimChar"/>
+        </w:rPr>
+        <w:t xml:space="preserve">data/</w:t>
+      </w:r>
+      <w:r>
+        <w:t xml:space="preserve"> </w:t>
+      </w:r>
+      <w:r>
+        <w:t xml:space="preserve">directory, particularly the file containing the 5,000 historical individuals and their verified birth data. If you are adding or correcting entries, edit this source file directly. Changes here are significant, so please justify them clearly in your pull request.</w:t>
       </w:r>
     </w:p>
     <w:p>
@@ -1537,7 +1571,7 @@
         <w:pStyle w:val="Heading3"/>
       </w:pPr>
       <w:r>
-        <w:t xml:space="preserve">6. Submit a Pull Request</w:t>
+        <w:t xml:space="preserve">5. Submit a Pull Request</w:t>
       </w:r>
     </w:p>
     <w:p>

</xml_diff>